<commit_message>
Cosmic velocity lesson presets
</commit_message>
<xml_diff>
--- a/THE GRAND DESIGN.docx
+++ b/THE GRAND DESIGN.docx
@@ -418,6 +418,12 @@
         </w:rPr>
         <w:t>/</w:t>
       </w:r>
+      <w:r>
+        <w:rPr>
+          <w:shd w:val="clear" w:color="auto" w:fill="FFFF00"/>
+        </w:rPr>
+        <w:tab/>
+      </w:r>
     </w:p>
     <w:p>
       <w:pPr>
@@ -637,6 +643,20 @@
           <w:highlight w:val="yellow"/>
         </w:rPr>
         <w:t>Дополнить: сеттер 1 космической</w:t>
+      </w:r>
+      <w:r>
+        <w:rPr>
+          <w:highlight w:val="green"/>
+          <w:lang w:val="en-US"/>
+        </w:rPr>
+        <w:t xml:space="preserve"> </w:t>
+      </w:r>
+      <w:r>
+        <w:rPr>
+          <w:highlight w:val="green"/>
+          <w:lang w:val="en-US"/>
+        </w:rPr>
+        <w:t>DONE</w:t>
       </w:r>
     </w:p>
     <w:sectPr>

</xml_diff>

<commit_message>
added force crash option and max sim time
</commit_message>
<xml_diff>
--- a/THE GRAND DESIGN.docx
+++ b/THE GRAND DESIGN.docx
@@ -687,7 +687,15 @@
           <w:shd w:fill="auto" w:val="clear"/>
           <w:lang w:val="en-US"/>
         </w:rPr>
-        <w:t>Ввести лимит на время работы</w:t>
+        <w:t xml:space="preserve">Ввести лимит на время работы </w:t>
+      </w:r>
+      <w:r>
+        <w:rPr>
+          <w:highlight w:val="green"/>
+          <w:shd w:fill="auto" w:val="clear"/>
+          <w:lang w:val="en-US"/>
+        </w:rPr>
+        <w:t>DONE</w:t>
       </w:r>
     </w:p>
     <w:p>
@@ -728,6 +736,21 @@
           <w:lang w:val="en-US"/>
         </w:rPr>
         <w:t>Форсрелоад (по команде)</w:t>
+      </w:r>
+      <w:r>
+        <w:rPr>
+          <w:shd w:fill="auto" w:val="clear"/>
+          <w:lang w:val="en-US"/>
+        </w:rPr>
+        <w:t xml:space="preserve"> </w:t>
+      </w:r>
+      <w:r>
+        <w:rPr>
+          <w:highlight w:val="green"/>
+          <w:shd w:fill="auto" w:val="clear"/>
+          <w:lang w:val="en-US"/>
+        </w:rPr>
+        <w:t>DONE</w:t>
       </w:r>
     </w:p>
     <w:p>

</xml_diff>